<commit_message>
added some anticipated challenged to the proposal
</commit_message>
<xml_diff>
--- a/.capstone/proposal/Student MLE Project Scoping Form.docx
+++ b/.capstone/proposal/Student MLE Project Scoping Form.docx
@@ -198,10 +198,7 @@
               <w:widowControl w:val="0"/>
             </w:pPr>
             <w:r>
-              <w:t>Iain McKon</w:t>
-            </w:r>
-            <w:r>
-              <w:t>e</w:t>
+              <w:t>Iain McKone</w:t>
             </w:r>
           </w:p>
         </w:tc>
@@ -2544,11 +2541,38 @@
           <w:p>
             <w:pPr>
               <w:widowControl w:val="0"/>
-              <w:ind w:left="720"/>
-              <w:rPr>
-                <w:color w:val="525252"/>
-              </w:rPr>
-            </w:pPr>
+              <w:rPr>
+                <w:color w:val="525252"/>
+              </w:rPr>
+            </w:pPr>
+            <w:r>
+              <w:rPr>
+                <w:color w:val="525252"/>
+              </w:rPr>
+              <w:t>I anticipate some challenges in mapping detected anomalies to a representative fraud scenario.</w:t>
+            </w:r>
+          </w:p>
+          <w:p>
+            <w:pPr>
+              <w:widowControl w:val="0"/>
+              <w:rPr>
+                <w:color w:val="525252"/>
+              </w:rPr>
+            </w:pPr>
+          </w:p>
+          <w:p>
+            <w:pPr>
+              <w:widowControl w:val="0"/>
+              <w:rPr>
+                <w:color w:val="525252"/>
+              </w:rPr>
+            </w:pPr>
+            <w:r>
+              <w:rPr>
+                <w:color w:val="525252"/>
+              </w:rPr>
+              <w:t xml:space="preserve">Given the growing sophistication of fraud, with multiple players,  I expect that there will be the potential of a complex event model, whose definition, analysis, and reproduction will fall well outside the scope and timeline of this cohort. </w:t>
+            </w:r>
           </w:p>
           <w:p>
             <w:pPr>
@@ -2795,7 +2819,14 @@
         <w:rPr>
           <w:color w:val="525252"/>
         </w:rPr>
-        <w:t>FourthBrain trains aspiring Machine Learning engineers in the technical and practical skills necessary to contribute immediately to an AI team. Our remote, online program is designed to be flexible and accessible for anyone with software experience. We infuse values of collaboration, communication, empathy, and equity throughout the program.</w:t>
+        <w:t xml:space="preserve">FourthBrain trains aspiring Machine Learning engineers in the technical and practical skills necessary to contribute immediately to an AI team. Our remote, online </w:t>
+      </w:r>
+      <w:r>
+        <w:rPr>
+          <w:color w:val="525252"/>
+        </w:rPr>
+        <w:lastRenderedPageBreak/>
+        <w:t>program is designed to be flexible and accessible for anyone with software experience. We infuse values of collaboration, communication, empathy, and equity throughout the program.</w:t>
       </w:r>
     </w:p>
     <w:p>

</xml_diff>